<commit_message>
Update everything after Zabaleta data edit
</commit_message>
<xml_diff>
--- a/analysis_results_brief.docx
+++ b/analysis_results_brief.docx
@@ -582,9 +582,6 @@
                       </m:accPr>
                       <m:e>
                         <m:r>
-                          <m:rPr>
-                            <m:sty m:val="p"/>
-                          </m:rPr>
                           <m:t>θ</m:t>
                         </m:r>
                       </m:e>
@@ -1427,9 +1424,6 @@
               </m:accPr>
               <m:e>
                 <m:r>
-                  <m:rPr>
-                    <m:sty m:val="p"/>
-                  </m:rPr>
                   <m:t>θ</m:t>
                 </m:r>
               </m:e>
@@ -1569,9 +1563,6 @@
         <m:sSub>
           <m:e>
             <m:r>
-              <m:rPr>
-                <m:sty m:val="p"/>
-              </m:rPr>
               <m:t>α</m:t>
             </m:r>
           </m:e>
@@ -1592,9 +1583,6 @@
         <m:sSub>
           <m:e>
             <m:r>
-              <m:rPr>
-                <m:sty m:val="p"/>
-              </m:rPr>
               <m:t>α</m:t>
             </m:r>
           </m:e>
@@ -1615,9 +1603,6 @@
         <m:sSub>
           <m:e>
             <m:r>
-              <m:rPr>
-                <m:sty m:val="p"/>
-              </m:rPr>
               <m:t>α</m:t>
             </m:r>
           </m:e>
@@ -3832,7 +3817,7 @@
         <w:pStyle w:val="BodyText"/>
       </w:pPr>
       <w:r>
-        <w:t xml:space="preserve">For the SMD model the magnitude of muscle length slope was 0.12 [95% quantile interval: -0.15, 0.37] at the 25% measurement site with probability of a meaningful positive effect (i.e., 0.1) of 55.12% and percentage within the ROPE (i.e., -0.1,0.1) of 39.18%, 0.17 [95% quantile interval: -0.04,0.37] at the 50% measurement site with probability of a meaningful positive effect (i.e., 0.1) of 75.32% and percentage within the ROPE (i.e., -0.1,0.1) of 24%, and 0.23 [95% quantile interval: -0.01,0.46] at the 75% measurement site with probability of a meaningful positive effect (i.e., 0.1) of 85.05% and percentage within the ROPE (i.e., -0.1,0.1) of 14.54%. There was considerable heterogeneity of effects relative to the magnitude of the population level effects, particularly at the study level, with</w:t>
+        <w:t xml:space="preserve">For the SMD model the magnitude of muscle length slope was 0.1 [95% quantile interval: -0.16, 0.35] at the 25% measurement site with probability of a meaningful positive effect (i.e., 0.1) of 50.7% and percentage within the ROPE (i.e., -0.1,0.1) of 42.67%, 0.15 [95% quantile interval: -0.05,0.34] at the 50% measurement site with probability of a meaningful positive effect (i.e., 0.1) of 69.78% and percentage within the ROPE (i.e., -0.1,0.1) of 29.35%, and 0.2 [95% quantile interval: -0.03,0.43] at the 75% measurement site with probability of a meaningful positive effect (i.e., 0.1) of 80.75% and percentage within the ROPE (i.e., -0.1,0.1) of 18.63%. There was considerable heterogeneity of effects relative to the magnitude of the population level effects, particularly at the study level, with</w:t>
       </w:r>
       <w:r>
         <w:t xml:space="preserve"> </w:t>
@@ -3873,7 +3858,7 @@
         <w:t xml:space="preserve"> </w:t>
       </w:r>
       <w:r>
-        <w:t xml:space="preserve">0.09 [95% quantile interval: 0.03,0.36],</w:t>
+        <w:t xml:space="preserve">0.09 [95% quantile interval: 0.03,0.35],</w:t>
       </w:r>
       <w:r>
         <w:t xml:space="preserve"> </w:t>
@@ -3908,7 +3893,7 @@
         <w:t xml:space="preserve"> </w:t>
       </w:r>
       <w:r>
-        <w:t xml:space="preserve">0.06 [95% quantile interval: 0.01,0.25], and</w:t>
+        <w:t xml:space="preserve">0.06 [95% quantile interval: 0.01,0.26], and</w:t>
       </w:r>
       <w:r>
         <w:t xml:space="preserve"> </w:t>
@@ -3960,7 +3945,7 @@
         <w:pStyle w:val="BodyText"/>
       </w:pPr>
       <w:r>
-        <w:t xml:space="preserve">For the lnRR model the magnitude of muscle length slope was 1.56% [95% quantile interval: -4.33%, 7.87%] at the 25% measurement site with probability of a meaningful positive effect (i.e., 0.1) of 32.37% and percentage within the ROPE (i.e., -0.1,0.1) of 60.98%, 3.17% [95% quantile interval: -1.72%,8.08%] at the 50% measurement site with probability of a meaningful positive effect (i.e., 0.1) of 52.73% and percentage within the ROPE (i.e., -0.1,0.1) of 46.63%, and 4.8% [95% quantile interval: -0.85%,10.78%] at the 75% measurement site with probability of a meaningful positive effect (i.e., 0.1) of 72.96% and percentage within the ROPE (i.e., -0.1,0.1) of 26.74%. There was considerable heterogeneity of effects relative to the magnitude of the population level effects, particularly at the study level, with</w:t>
+        <w:t xml:space="preserve">For the lnRR model the magnitude of muscle length slope was 1.1% [95% quantile interval: -4.57%, 7.18%] at the 25% measurement site with probability of a meaningful positive effect (i.e., 0.1) of 26.31% and percentage within the ROPE (i.e., -0.1,0.1) of 65.57%, 2.61% [95% quantile interval: -1.94%,7.19%] at the 50% measurement site with probability of a meaningful positive effect (i.e., 0.1) of 43.31% and percentage within the ROPE (i.e., -0.1,0.1) of 55.91%, and 4.13% [95% quantile interval: -1.2%,9.76%] at the 75% measurement site with probability of a meaningful positive effect (i.e., 0.1) of 65.87% and percentage within the ROPE (i.e., -0.1,0.1) of 33.72%. There was considerable heterogeneity of effects relative to the magnitude of the population level effects, particularly at the study level, with</w:t>
       </w:r>
       <w:r>
         <w:t xml:space="preserve"> </w:t>
@@ -4001,7 +3986,7 @@
         <w:t xml:space="preserve"> </w:t>
       </w:r>
       <w:r>
-        <w:t xml:space="preserve">4.26% [95% quantile interval: 3.88%,14.88%],</w:t>
+        <w:t xml:space="preserve">4.16% [95% quantile interval: 3.6%,14.63%],</w:t>
       </w:r>
       <w:r>
         <w:t xml:space="preserve"> </w:t>
@@ -4036,7 +4021,7 @@
         <w:t xml:space="preserve"> </w:t>
       </w:r>
       <w:r>
-        <w:t xml:space="preserve">2.01% [95% quantile interval: 1.28%,7.64%], and</w:t>
+        <w:t xml:space="preserve">2.17% [95% quantile interval: 1.71%,7.96%], and</w:t>
       </w:r>
       <w:r>
         <w:t xml:space="preserve"> </w:t>
@@ -4080,7 +4065,7 @@
         <w:t xml:space="preserve"> </w:t>
       </w:r>
       <w:r>
-        <w:t xml:space="preserve">0.6% [95% quantile interval: 0.37%,1.69%].</w:t>
+        <w:t xml:space="preserve">0.59% [95% quantile interval: 0.37%,1.67%].</w:t>
       </w:r>
     </w:p>
     <w:p>

</xml_diff>

<commit_message>
Added to analysis/result brief/full muscle length manipulation models
</commit_message>
<xml_diff>
--- a/analysis_results_brief.docx
+++ b/analysis_results_brief.docx
@@ -28,7 +28,7 @@
         <w:t xml:space="preserve">Results</w:t>
       </w:r>
     </w:p>
-    <w:bookmarkStart w:id="43" w:name="statistical-analysis"/>
+    <w:bookmarkStart w:id="45" w:name="statistical-analysis"/>
     <w:p>
       <w:pPr>
         <w:pStyle w:val="Heading1"/>
@@ -256,7 +256,7 @@
       </w:r>
     </w:p>
     <w:bookmarkEnd w:id="24"/>
-    <w:bookmarkStart w:id="42" w:name="models"/>
+    <w:bookmarkStart w:id="44" w:name="models"/>
     <w:p>
       <w:pPr>
         <w:pStyle w:val="Heading2"/>
@@ -3535,7 +3535,7 @@
       <w:bookmarkEnd w:id="33"/>
     </w:p>
     <w:bookmarkEnd w:id="34"/>
-    <w:bookmarkStart w:id="41" w:name="X81301ee81ae59f7c078466a0fc5ca2bc228f9e6"/>
+    <w:bookmarkStart w:id="43" w:name="X81301ee81ae59f7c078466a0fc5ca2bc228f9e6"/>
     <w:p>
       <w:pPr>
         <w:pStyle w:val="Heading3"/>
@@ -3639,7 +3639,38 @@
         <w:t xml:space="preserve"> </w:t>
       </w:r>
       <w:r>
-        <w:t xml:space="preserve">for the upper or lower body, muscle group, and muscle action lnRR models respectively). For reference these models were the same parametrisation as the pre-registered model using the same priors as noted above, with the exception of the additional categorical predictor of either upper or lower body OR muscle group OR muscle action added under a deviation coding scheme (i.e., such that the coefficients for each level were in comparison to the overall mean reflected by the intercept). The added predictors used default uninformative priors of</w:t>
+        <w:t xml:space="preserve">for the upper or lower body, muscle group, and muscle action lnRR models respectively). In addition, and not pre-registered either, we included a model comparing studies which manipulated mean muscle length by means of range of motion manipulation, or by means of exercise selection (see</w:t>
+      </w:r>
+      <w:r>
+        <w:t xml:space="preserve"> </w:t>
+      </w:r>
+      <w:hyperlink r:id="rId41">
+        <w:r>
+          <w:rPr>
+            <w:rStyle w:val="Hyperlink"/>
+          </w:rPr>
+          <w:t xml:space="preserve">https://osf.io/pbqwe</w:t>
+        </w:r>
+      </w:hyperlink>
+      <w:r>
+        <w:t xml:space="preserve"> </w:t>
+      </w:r>
+      <w:r>
+        <w:t xml:space="preserve">and</w:t>
+      </w:r>
+      <w:r>
+        <w:t xml:space="preserve"> </w:t>
+      </w:r>
+      <w:hyperlink r:id="rId42">
+        <w:r>
+          <w:rPr>
+            <w:rStyle w:val="Hyperlink"/>
+          </w:rPr>
+          <w:t xml:space="preserve">https://osf.io/9snkh</w:t>
+        </w:r>
+      </w:hyperlink>
+      <w:r>
+        <w:t xml:space="preserve">). For reference these models were the same parametrisation as the pre-registered model using the same priors as noted above, with the exception of the additional categorical predictor of either upper or lower body OR muscle group OR muscle action added under a deviation coding scheme (i.e., such that the coefficients for each level were in comparison to the overall mean reflected by the intercept). The added predictors used default uninformative priors of</w:t>
       </w:r>
       <w:r>
         <w:t xml:space="preserve"> </w:t>
@@ -3729,10 +3760,10 @@
         <w:t xml:space="preserve">.</w:t>
       </w:r>
     </w:p>
-    <w:bookmarkEnd w:id="41"/>
-    <w:bookmarkEnd w:id="42"/>
     <w:bookmarkEnd w:id="43"/>
-    <w:bookmarkStart w:id="54" w:name="results"/>
+    <w:bookmarkEnd w:id="44"/>
+    <w:bookmarkEnd w:id="45"/>
+    <w:bookmarkStart w:id="56" w:name="results"/>
     <w:p>
       <w:pPr>
         <w:pStyle w:val="Heading1"/>
@@ -3749,7 +3780,7 @@
         <w:t xml:space="preserve">The final models presented all included 184 effects nested within 22 intervention arms extracted from 12 studies.</w:t>
       </w:r>
     </w:p>
-    <w:bookmarkStart w:id="53" w:name="pre-registered-main-model-1"/>
+    <w:bookmarkStart w:id="55" w:name="pre-registered-main-model-1"/>
     <w:p>
       <w:pPr>
         <w:pStyle w:val="Heading2"/>
@@ -4078,7 +4109,7 @@
       <w:r>
         <w:t xml:space="preserve"> </w:t>
       </w:r>
-      <w:hyperlink r:id="rId44">
+      <w:hyperlink r:id="rId46">
         <w:r>
           <w:rPr>
             <w:rStyle w:val="Hyperlink"/>
@@ -4103,7 +4134,7 @@
       <w:tr>
         <w:tc>
           <w:tcPr/>
-          <w:bookmarkStart w:id="48" w:name="fig-wolf-SMD-plot"/>
+          <w:bookmarkStart w:id="50" w:name="fig-wolf-SMD-plot"/>
           <w:p>
             <w:pPr>
               <w:jc w:val="center"/>
@@ -4113,18 +4144,18 @@
                 <wp:inline>
                   <wp:extent cx="5334000" cy="2933700"/>
                   <wp:effectExtent b="0" l="0" r="0" t="0"/>
-                  <wp:docPr descr="" title="" id="46" name="Picture"/>
+                  <wp:docPr descr="" title="" id="48" name="Picture"/>
                   <a:graphic>
                     <a:graphicData uri="http://schemas.openxmlformats.org/drawingml/2006/picture">
                       <pic:pic>
                         <pic:nvPicPr>
-                          <pic:cNvPr descr="analysis_results_brief_files/figure-docx/fig-wolf-SMD-plot-1.png" id="47" name="Picture"/>
+                          <pic:cNvPr descr="analysis_results_brief_files/figure-docx/fig-wolf-SMD-plot-1.png" id="49" name="Picture"/>
                           <pic:cNvPicPr>
                             <a:picLocks noChangeArrowheads="1" noChangeAspect="1"/>
                           </pic:cNvPicPr>
                         </pic:nvPicPr>
                         <pic:blipFill>
-                          <a:blip r:embed="rId45"/>
+                          <a:blip r:embed="rId47"/>
                           <a:stretch>
                             <a:fillRect/>
                           </a:stretch>
@@ -4164,7 +4195,7 @@
               <w:t xml:space="preserve">Figure 1: Results from primary pre-registered main model for standardised mean difference effects.</w:t>
             </w:r>
           </w:p>
-          <w:bookmarkEnd w:id="48"/>
+          <w:bookmarkEnd w:id="50"/>
         </w:tc>
       </w:tr>
     </w:tbl>
@@ -4189,7 +4220,7 @@
       <w:tr>
         <w:tc>
           <w:tcPr/>
-          <w:bookmarkStart w:id="52" w:name="fig-wolf-lnRR-plot"/>
+          <w:bookmarkStart w:id="54" w:name="fig-wolf-lnRR-plot"/>
           <w:p>
             <w:pPr>
               <w:jc w:val="center"/>
@@ -4199,18 +4230,18 @@
                 <wp:inline>
                   <wp:extent cx="5334000" cy="2933700"/>
                   <wp:effectExtent b="0" l="0" r="0" t="0"/>
-                  <wp:docPr descr="" title="" id="50" name="Picture"/>
+                  <wp:docPr descr="" title="" id="52" name="Picture"/>
                   <a:graphic>
                     <a:graphicData uri="http://schemas.openxmlformats.org/drawingml/2006/picture">
                       <pic:pic>
                         <pic:nvPicPr>
-                          <pic:cNvPr descr="analysis_results_brief_files/figure-docx/fig-wolf-lnRR-plot-1.png" id="51" name="Picture"/>
+                          <pic:cNvPr descr="analysis_results_brief_files/figure-docx/fig-wolf-lnRR-plot-1.png" id="53" name="Picture"/>
                           <pic:cNvPicPr>
                             <a:picLocks noChangeArrowheads="1" noChangeAspect="1"/>
                           </pic:cNvPicPr>
                         </pic:nvPicPr>
                         <pic:blipFill>
-                          <a:blip r:embed="rId49"/>
+                          <a:blip r:embed="rId51"/>
                           <a:stretch>
                             <a:fillRect/>
                           </a:stretch>
@@ -4250,13 +4281,13 @@
               <w:t xml:space="preserve">Figure 2: Results from primary pre-registered main model for exponentiated log response ratio effects.</w:t>
             </w:r>
           </w:p>
-          <w:bookmarkEnd w:id="52"/>
+          <w:bookmarkEnd w:id="54"/>
         </w:tc>
       </w:tr>
     </w:tbl>
-    <w:bookmarkEnd w:id="53"/>
-    <w:bookmarkEnd w:id="54"/>
-    <w:bookmarkStart w:id="75" w:name="references"/>
+    <w:bookmarkEnd w:id="55"/>
+    <w:bookmarkEnd w:id="56"/>
+    <w:bookmarkStart w:id="77" w:name="references"/>
     <w:p>
       <w:pPr>
         <w:pStyle w:val="Heading1"/>
@@ -4265,8 +4296,8 @@
         <w:t xml:space="preserve">References</w:t>
       </w:r>
     </w:p>
-    <w:bookmarkStart w:id="74" w:name="refs"/>
-    <w:bookmarkStart w:id="56" w:name="Xedeb47b0dbf4551bbf1db9b9b53e7bd5f745362"/>
+    <w:bookmarkStart w:id="76" w:name="refs"/>
+    <w:bookmarkStart w:id="58" w:name="Xedeb47b0dbf4551bbf1db9b9b53e7bd5f745362"/>
     <w:p>
       <w:pPr>
         <w:pStyle w:val="Bibliography"/>
@@ -4303,7 +4334,7 @@
       <w:r>
         <w:t xml:space="preserve"> </w:t>
       </w:r>
-      <w:hyperlink r:id="rId55">
+      <w:hyperlink r:id="rId57">
         <w:r>
           <w:rPr>
             <w:rStyle w:val="Hyperlink"/>
@@ -4312,8 +4343,8 @@
         </w:r>
       </w:hyperlink>
     </w:p>
-    <w:bookmarkEnd w:id="56"/>
-    <w:bookmarkStart w:id="58" w:name="Xfdf9c290cfc9cda25c27a23676572fbcacefdf9"/>
+    <w:bookmarkEnd w:id="58"/>
+    <w:bookmarkStart w:id="60" w:name="Xfdf9c290cfc9cda25c27a23676572fbcacefdf9"/>
     <w:p>
       <w:pPr>
         <w:pStyle w:val="Bibliography"/>
@@ -4371,7 +4402,7 @@
       <w:r>
         <w:t xml:space="preserve"> </w:t>
       </w:r>
-      <w:hyperlink r:id="rId57">
+      <w:hyperlink r:id="rId59">
         <w:r>
           <w:rPr>
             <w:rStyle w:val="Hyperlink"/>
@@ -4380,8 +4411,8 @@
         </w:r>
       </w:hyperlink>
     </w:p>
-    <w:bookmarkEnd w:id="58"/>
-    <w:bookmarkStart w:id="60" w:name="ref-kruschkeBayesianNewStatistics2018"/>
+    <w:bookmarkEnd w:id="60"/>
+    <w:bookmarkStart w:id="62" w:name="ref-kruschkeBayesianNewStatistics2018"/>
     <w:p>
       <w:pPr>
         <w:pStyle w:val="Bibliography"/>
@@ -4451,7 +4482,7 @@
       <w:r>
         <w:t xml:space="preserve"> </w:t>
       </w:r>
-      <w:hyperlink r:id="rId59">
+      <w:hyperlink r:id="rId61">
         <w:r>
           <w:rPr>
             <w:rStyle w:val="Hyperlink"/>
@@ -4460,8 +4491,8 @@
         </w:r>
       </w:hyperlink>
     </w:p>
-    <w:bookmarkEnd w:id="60"/>
-    <w:bookmarkStart w:id="62" w:name="Xb5640647e0b4a41d0054441a36f6f03cd8eecc9"/>
+    <w:bookmarkEnd w:id="62"/>
+    <w:bookmarkStart w:id="64" w:name="Xb5640647e0b4a41d0054441a36f6f03cd8eecc9"/>
     <w:p>
       <w:pPr>
         <w:pStyle w:val="Bibliography"/>
@@ -4498,7 +4529,7 @@
       <w:r>
         <w:t xml:space="preserve"> </w:t>
       </w:r>
-      <w:hyperlink r:id="rId61">
+      <w:hyperlink r:id="rId63">
         <w:r>
           <w:rPr>
             <w:rStyle w:val="Hyperlink"/>
@@ -4507,8 +4538,8 @@
         </w:r>
       </w:hyperlink>
     </w:p>
-    <w:bookmarkEnd w:id="62"/>
-    <w:bookmarkStart w:id="64" w:name="X8aee6e154d88eae1286038772706e938a4eb570"/>
+    <w:bookmarkEnd w:id="64"/>
+    <w:bookmarkStart w:id="66" w:name="X8aee6e154d88eae1286038772706e938a4eb570"/>
     <w:p>
       <w:pPr>
         <w:pStyle w:val="Bibliography"/>
@@ -4557,7 +4588,7 @@
       <w:r>
         <w:t xml:space="preserve"> </w:t>
       </w:r>
-      <w:hyperlink r:id="rId63">
+      <w:hyperlink r:id="rId65">
         <w:r>
           <w:rPr>
             <w:rStyle w:val="Hyperlink"/>
@@ -4566,8 +4597,8 @@
         </w:r>
       </w:hyperlink>
     </w:p>
-    <w:bookmarkEnd w:id="64"/>
-    <w:bookmarkStart w:id="65" w:name="X9b300c98999122fa491f07462ecba716a80f9db"/>
+    <w:bookmarkEnd w:id="66"/>
+    <w:bookmarkStart w:id="67" w:name="X9b300c98999122fa491f07462ecba716a80f9db"/>
     <w:p>
       <w:pPr>
         <w:pStyle w:val="Bibliography"/>
@@ -4631,8 +4662,8 @@
         <w:t xml:space="preserve">.</w:t>
       </w:r>
     </w:p>
-    <w:bookmarkEnd w:id="65"/>
-    <w:bookmarkStart w:id="67" w:name="ref-rohrerPreciseAnswersVague2021"/>
+    <w:bookmarkEnd w:id="67"/>
+    <w:bookmarkStart w:id="69" w:name="ref-rohrerPreciseAnswersVague2021"/>
     <w:p>
       <w:pPr>
         <w:pStyle w:val="Bibliography"/>
@@ -4699,7 +4730,7 @@
       <w:r>
         <w:t xml:space="preserve"> </w:t>
       </w:r>
-      <w:hyperlink r:id="rId66">
+      <w:hyperlink r:id="rId68">
         <w:r>
           <w:rPr>
             <w:rStyle w:val="Hyperlink"/>
@@ -4708,8 +4739,8 @@
         </w:r>
       </w:hyperlink>
     </w:p>
-    <w:bookmarkEnd w:id="67"/>
-    <w:bookmarkStart w:id="69" w:name="ref-spakeUnderstandingItDepends2023"/>
+    <w:bookmarkEnd w:id="69"/>
+    <w:bookmarkStart w:id="71" w:name="ref-spakeUnderstandingItDepends2023"/>
     <w:p>
       <w:pPr>
         <w:pStyle w:val="Bibliography"/>
@@ -4758,7 +4789,7 @@
       <w:r>
         <w:t xml:space="preserve"> </w:t>
       </w:r>
-      <w:hyperlink r:id="rId68">
+      <w:hyperlink r:id="rId70">
         <w:r>
           <w:rPr>
             <w:rStyle w:val="Hyperlink"/>
@@ -4767,8 +4798,8 @@
         </w:r>
       </w:hyperlink>
     </w:p>
-    <w:bookmarkEnd w:id="69"/>
-    <w:bookmarkStart w:id="71" w:name="X0d58ee8e83fbe58b09a10a02d49a47482e58de9"/>
+    <w:bookmarkEnd w:id="71"/>
+    <w:bookmarkStart w:id="73" w:name="X0d58ee8e83fbe58b09a10a02d49a47482e58de9"/>
     <w:p>
       <w:pPr>
         <w:pStyle w:val="Bibliography"/>
@@ -4817,7 +4848,7 @@
       <w:r>
         <w:t xml:space="preserve"> </w:t>
       </w:r>
-      <w:hyperlink r:id="rId70">
+      <w:hyperlink r:id="rId72">
         <w:r>
           <w:rPr>
             <w:rStyle w:val="Hyperlink"/>
@@ -4826,8 +4857,8 @@
         </w:r>
       </w:hyperlink>
     </w:p>
-    <w:bookmarkEnd w:id="71"/>
-    <w:bookmarkStart w:id="73" w:name="ref-wolfPartialVsFull2023"/>
+    <w:bookmarkEnd w:id="73"/>
+    <w:bookmarkStart w:id="75" w:name="ref-wolfPartialVsFull2023"/>
     <w:p>
       <w:pPr>
         <w:pStyle w:val="Bibliography"/>
@@ -4906,7 +4937,7 @@
       <w:r>
         <w:t xml:space="preserve"> </w:t>
       </w:r>
-      <w:hyperlink r:id="rId72">
+      <w:hyperlink r:id="rId74">
         <w:r>
           <w:rPr>
             <w:rStyle w:val="Hyperlink"/>
@@ -4915,9 +4946,9 @@
         </w:r>
       </w:hyperlink>
     </w:p>
-    <w:bookmarkEnd w:id="73"/>
-    <w:bookmarkEnd w:id="74"/>
     <w:bookmarkEnd w:id="75"/>
+    <w:bookmarkEnd w:id="76"/>
+    <w:bookmarkEnd w:id="77"/>
     <w:sectPr/>
   </w:body>
 </w:document>

</xml_diff>

<commit_message>
Update everything to 21.8% contrasts
</commit_message>
<xml_diff>
--- a/analysis_results_brief.docx
+++ b/analysis_results_brief.docx
@@ -42,7 +42,7 @@
         <w:pStyle w:val="FirstParagraph"/>
       </w:pPr>
       <w:r>
-        <w:t xml:space="preserve">All code utilised for data preparation and analyses are available in either the Open Science Framework page for this project</w:t>
+        <w:t xml:space="preserve">All code utilized for data preparation and analyses are available in either the Open Science Framework page for this project</w:t>
       </w:r>
       <w:r>
         <w:t xml:space="preserve"> </w:t>
@@ -114,7 +114,7 @@
         </w:r>
       </w:hyperlink>
       <w:r>
-        <w:t xml:space="preserve">. As noted, the project was previously pre-registered however in hindsight we realise that the details of our analysis plan were imprecise and left open many researcher degrees of freedom. Thus, we present the planned analyses as closely as possible given the pre-registration as written and our original intention, but note where we have deviated from this plan below. Further, given the ambiguity we have conducted several additional analyses, including varying the priors used and the model parametrisation, the methods and results of which are described in full detail in the supplementary materials here</w:t>
+        <w:t xml:space="preserve">. As noted, the project was previously pre-registered however in hindsight we realise that the details of our analysis plan were imprecise and left open many researcher degrees of freedom. Thus, we present the planned analyses as closely as possible given the pre-registration as written and our original intention, but note where we have deviated from this plan below. Further, given the ambiguity we have conducted several additional analyses, including varying the priors used and the model parametrization, the methods and results of which are described in full detail in the supplementary materials here</w:t>
       </w:r>
       <w:r>
         <w:t xml:space="preserve"> </w:t>
@@ -204,7 +204,7 @@
         <w:t xml:space="preserve"> </w:t>
       </w:r>
       <w:r>
-        <w:t xml:space="preserve">given it is known that variances scale with mean values in resistance training study outcomes</w:t>
+        <w:t xml:space="preserve">given it is known that variances scale with mean values in RT study outcomes</w:t>
       </w:r>
       <w:r>
         <w:t xml:space="preserve"> </w:t>
@@ -234,7 +234,7 @@
         <w:t xml:space="preserve">(Nakagawa et al., 2017; Spake et al., 2023)</w:t>
       </w:r>
       <w:r>
-        <w:t xml:space="preserve">, as this effect size statistic is unaffected (except in its sampling variance) by the estimates for standard deviations within individual studies which are likely underpowered in the typical sample sizes found in the resistance training literature</w:t>
+        <w:t xml:space="preserve">, as this effect size statistic is unaffected (except in its sampling variance) by the estimates for standard deviations within individual studies which are likely underpowered in the typical sample sizes found in the RT literature</w:t>
       </w:r>
       <w:r>
         <w:t xml:space="preserve"> </w:t>
@@ -318,7 +318,7 @@
         <w:footnoteReference w:id="25"/>
       </w:r>
       <w:r>
-        <w:t xml:space="preserve">. As such, the population level coefficients in each of the models corresponded to the overall average effect of resistance training on hypertrophy when at a muscle length of 50% at a site of measurement of 50% (i.e., the intercept:</w:t>
+        <w:t xml:space="preserve">. As such, the population level coefficients in each of the models corresponded to the overall average effect of RT on hypertrophy when at a muscle length of 50% at a site of measurement of 50% (i.e., the intercept:</w:t>
       </w:r>
       <w:r>
         <w:t xml:space="preserve"> </w:t>
@@ -419,7 +419,87 @@
         <w:t xml:space="preserve"> </w:t>
       </w:r>
       <w:r>
-        <w:t xml:space="preserve">in each model below). Notably, the interpretation of continuous by continuous predictors can be quite challenging. As such, we present for each of these models draws from the posterior of the expectation of the predicted global grand mean across muscle length and at three levels of site of measurement (25%, 50%, and 75%) which shows the predicted effect size magnitudes at particular combinations of muscle length and site of measurement, in addition to the slopes for muscle length (transformed to be the slope of a difference in muscle length of 50% e.g., the slope of the difference between 25% and 75% muscle length) at three levels of site of measurement (25%, 50%, and 75%) which shows the magnitude of the difference in effect size for a 50% difference in muscle length at different sites. We present the predicted values and slopes as mean and 95% quantile intervals. We also, whilst not pre-registered for this project, agreed upon a smallest effect size of interest on both the standardised mean change</w:t>
+        <w:t xml:space="preserve">in each model below). Notably, the interpretation of continuous by continuous predictors can be quite challenging. As such, we present for each of these models draws from the posterior of the expectation of the predicted global grand mean across muscle length and at three levels of site of measurement (25%, 50%, and 75%) which shows the predicted effect size magnitudes at particular combinations of muscle length and site of measurement, in addition to the slopes for muscle length at three levels of site of measurement (25%, 50%, and 75%). The slopes for muscle length were transformed to reflect the average contrast in mean muscle length between</w:t>
+      </w:r>
+      <w:r>
+        <w:t xml:space="preserve"> </w:t>
+      </w:r>
+      <w:r>
+        <w:t xml:space="preserve">“</w:t>
+      </w:r>
+      <w:r>
+        <w:t xml:space="preserve">shorter</w:t>
+      </w:r>
+      <w:r>
+        <w:t xml:space="preserve">”</w:t>
+      </w:r>
+      <w:r>
+        <w:t xml:space="preserve"> </w:t>
+      </w:r>
+      <w:r>
+        <w:t xml:space="preserve">and</w:t>
+      </w:r>
+      <w:r>
+        <w:t xml:space="preserve"> </w:t>
+      </w:r>
+      <w:r>
+        <w:t xml:space="preserve">“</w:t>
+      </w:r>
+      <w:r>
+        <w:t xml:space="preserve">longer</w:t>
+      </w:r>
+      <w:r>
+        <w:t xml:space="preserve">”</w:t>
+      </w:r>
+      <w:r>
+        <w:t xml:space="preserve"> </w:t>
+      </w:r>
+      <w:r>
+        <w:t xml:space="preserve">conditions in the included studies which was</w:t>
+      </w:r>
+      <w:r>
+        <w:t xml:space="preserve"> </w:t>
+      </w:r>
+      <m:oMath>
+        <m:r>
+          <m:t>21.8</m:t>
+        </m:r>
+        <m:r>
+          <m:rPr>
+            <m:sty m:val="p"/>
+          </m:rPr>
+          <m:t>±</m:t>
+        </m:r>
+        <m:r>
+          <m:t>13.6</m:t>
+        </m:r>
+        <m:r>
+          <m:rPr>
+            <m:sty m:val="p"/>
+          </m:rPr>
+          <m:t>%</m:t>
+        </m:r>
+      </m:oMath>
+      <w:r>
+        <w:t xml:space="preserve">. Thus the slopes reflected a difference in muscle length of 21.8% e.g., the slope of the difference between 32.4% (the average</w:t>
+      </w:r>
+      <w:r>
+        <w:t xml:space="preserve"> </w:t>
+      </w:r>
+      <w:r>
+        <w:t xml:space="preserve">“</w:t>
+      </w:r>
+      <w:r>
+        <w:t xml:space="preserve">short</w:t>
+      </w:r>
+      <w:r>
+        <w:t xml:space="preserve">”</w:t>
+      </w:r>
+      <w:r>
+        <w:t xml:space="preserve"> </w:t>
+      </w:r>
+      <w:r>
+        <w:t xml:space="preserve">condition in the included studies) and 54.2% muscle length which shows the magnitude of the difference in effect size for a 21.8% difference in muscle length at different sites. We present the predicted values and slopes as mean and 95% quantile intervals. We also, whilst not pre-registered for this project, agreed upon a smallest effect size of interest on both the standardized mean change</w:t>
       </w:r>
       <w:r>
         <w:t xml:space="preserve"> </w:t>
@@ -3670,7 +3750,7 @@
         </w:r>
       </w:hyperlink>
       <w:r>
-        <w:t xml:space="preserve">). For reference these models were the same parametrisation as the pre-registered model using the same priors as noted above, with the exception of the additional categorical predictor of either upper or lower body OR muscle group OR muscle action added under a deviation coding scheme (i.e., such that the coefficients for each level were in comparison to the overall mean reflected by the intercept). The added predictors used default uninformative priors of</w:t>
+        <w:t xml:space="preserve">). For reference these models were the same parametrization as the pre-registered model using the same priors as noted above, with the exception of the additional categorical predictor of either upper or lower body OR muscle group OR muscle action added under a deviation coding scheme (i.e., such that the coefficients for each level were in comparison to the overall mean reflected by the intercept). The added predictors used default uninformative priors of</w:t>
       </w:r>
       <w:r>
         <w:t xml:space="preserve"> </w:t>
@@ -3794,7 +3874,7 @@
         <w:pStyle w:val="FirstParagraph"/>
       </w:pPr>
       <w:r>
-        <w:t xml:space="preserve">For the main pre-registered model utilising priors from Wolf et al.</w:t>
+        <w:t xml:space="preserve">For the main pre-registered model utilizing priors from Wolf et al.</w:t>
       </w:r>
       <w:r>
         <w:t xml:space="preserve"> </w:t>
@@ -3806,7 +3886,7 @@
         <w:t xml:space="preserve"> </w:t>
       </w:r>
       <w:r>
-        <w:t xml:space="preserve">the predicted effect size magnitudes across muscle length and at three levels of site of measurement (25%, 50%, and 75%) in addition to the slopes for muscle length (transformed to be the slope of a difference in muscle length of 50% e.g., the slope of the difference between 25% and 75% muscle length) at three levels of site of measurement (25%, 50%, and 75%) can be seen in</w:t>
+        <w:t xml:space="preserve">the predicted effect size magnitudes across muscle length and at three levels of site of measurement (25%, 50%, and 75%) in addition to the slopes for muscle length (transformed to be the slope of a difference in muscle length of 21.8% e.g., the slope of the difference between ~32.4% and ~54.2% muscle length) at three levels of site of measurement (25%, 50%, and 75%) can be seen in</w:t>
       </w:r>
       <w:r>
         <w:t xml:space="preserve"> </w:t>
@@ -3848,7 +3928,7 @@
         <w:pStyle w:val="BodyText"/>
       </w:pPr>
       <w:r>
-        <w:t xml:space="preserve">For the SMD model the magnitude of muscle length slope was 0.1 [95% quantile interval: -0.16, 0.35] at the 25% measurement site with probability of a meaningful positive effect (i.e., 0.1) of 50.7% and percentage within the ROPE (i.e., -0.1,0.1) of 42.67%, 0.15 [95% quantile interval: -0.05,0.34] at the 50% measurement site with probability of a meaningful positive effect (i.e., 0.1) of 69.78% and percentage within the ROPE (i.e., -0.1,0.1) of 29.35%, and 0.2 [95% quantile interval: -0.03,0.43] at the 75% measurement site with probability of a meaningful positive effect (i.e., 0.1) of 80.75% and percentage within the ROPE (i.e., -0.1,0.1) of 18.63%. There was considerable heterogeneity of effects relative to the magnitude of the population level effects, particularly at the study level, with</w:t>
+        <w:t xml:space="preserve">For the SMD model the magnitude of muscle length slope was 0.04 [95% quantile interval: -0.07, 0.15] at the 25% measurement site with probability of a meaningful positive effect (i.e., 0.1) of 16.54% and percentage within the ROPE (i.e., -0.1,0.1) of 82.7%, 0.07 [95% quantile interval: -0.02,0.15] at the 50% measurement site with probability of a meaningful positive effect (i.e., 0.1) of 22.3% and percentage within the ROPE (i.e., -0.1,0.1) of 77.68%, and 0.09 [95% quantile interval: -0.01,0.19] at the 75% measurement site with probability of a meaningful positive effect (i.e., 0.1) of 40.96% and percentage within the ROPE (i.e., -0.1,0.1) of 59.02%. There was considerable heterogeneity of effects relative to the magnitude of the population level effects, particularly at the study level, with</w:t>
       </w:r>
       <w:r>
         <w:t xml:space="preserve"> </w:t>
@@ -3889,7 +3969,7 @@
         <w:t xml:space="preserve"> </w:t>
       </w:r>
       <w:r>
-        <w:t xml:space="preserve">0.09 [95% quantile interval: 0.03,0.35],</w:t>
+        <w:t xml:space="preserve">0.04 [95% quantile interval: 0.03,0.35],</w:t>
       </w:r>
       <w:r>
         <w:t xml:space="preserve"> </w:t>
@@ -3924,7 +4004,7 @@
         <w:t xml:space="preserve"> </w:t>
       </w:r>
       <w:r>
-        <w:t xml:space="preserve">0.06 [95% quantile interval: 0.01,0.26], and</w:t>
+        <w:t xml:space="preserve">0.03 [95% quantile interval: 0.01,0.26], and</w:t>
       </w:r>
       <w:r>
         <w:t xml:space="preserve"> </w:t>
@@ -3976,7 +4056,7 @@
         <w:pStyle w:val="BodyText"/>
       </w:pPr>
       <w:r>
-        <w:t xml:space="preserve">For the lnRR model the magnitude of muscle length slope was 1.1% [95% quantile interval: -4.57%, 7.18%] at the 25% measurement site with probability of a meaningful positive effect (i.e., 0.1) of 26.31% and percentage within the ROPE (i.e., -0.1,0.1) of 65.57%, 2.61% [95% quantile interval: -1.94%,7.19%] at the 50% measurement site with probability of a meaningful positive effect (i.e., 0.1) of 43.31% and percentage within the ROPE (i.e., -0.1,0.1) of 55.91%, and 4.13% [95% quantile interval: -1.2%,9.76%] at the 75% measurement site with probability of a meaningful positive effect (i.e., 0.1) of 65.87% and percentage within the ROPE (i.e., -0.1,0.1) of 33.72%. There was considerable heterogeneity of effects relative to the magnitude of the population level effects, particularly at the study level, with</w:t>
+        <w:t xml:space="preserve">For the lnRR model the magnitude of muscle length slope was 0.48% [95% quantile interval: -1.99%, 3.13%] at the 25% measurement site with probability of a meaningful positive effect (i.e., 0.1) of 3.09% and percentage within the ROPE (i.e., -0.1,0.1) of 96.66%, 1.14% [95% quantile interval: -0.84%,3.13%] at the 50% measurement site with probability of a meaningful positive effect (i.e., 0.1) of 3.38% and percentage within the ROPE (i.e., -0.1,0.1) of 96.62%, and 1.8% [95% quantile interval: -0.52%,4.26%] at the 75% measurement site with probability of a meaningful positive effect (i.e., 0.1) of 16.55% and percentage within the ROPE (i.e., -0.1,0.1) of 83.45%. There was considerable heterogeneity of effects relative to the magnitude of the population level effects, particularly at the study level, with</w:t>
       </w:r>
       <w:r>
         <w:t xml:space="preserve"> </w:t>
@@ -4017,7 +4097,7 @@
         <w:t xml:space="preserve"> </w:t>
       </w:r>
       <w:r>
-        <w:t xml:space="preserve">4.16% [95% quantile interval: 3.6%,14.63%],</w:t>
+        <w:t xml:space="preserve">1.99% [95% quantile interval: 3.6%,14.63%],</w:t>
       </w:r>
       <w:r>
         <w:t xml:space="preserve"> </w:t>
@@ -4052,7 +4132,7 @@
         <w:t xml:space="preserve"> </w:t>
       </w:r>
       <w:r>
-        <w:t xml:space="preserve">2.17% [95% quantile interval: 1.71%,7.96%], and</w:t>
+        <w:t xml:space="preserve">1.13% [95% quantile interval: 1.71%,7.96%], and</w:t>
       </w:r>
       <w:r>
         <w:t xml:space="preserve"> </w:t>
@@ -4096,7 +4176,7 @@
         <w:t xml:space="preserve"> </w:t>
       </w:r>
       <w:r>
-        <w:t xml:space="preserve">0.59% [95% quantile interval: 0.37%,1.67%].</w:t>
+        <w:t xml:space="preserve">0.45% [95% quantile interval: 0.37%,1.67%].</w:t>
       </w:r>
     </w:p>
     <w:p>
@@ -4192,7 +4272,7 @@
               <w:pStyle w:val="ImageCaption"/>
             </w:pPr>
             <w:r>
-              <w:t xml:space="preserve">Figure 1: Results from primary pre-registered main model for standardised mean difference effects.</w:t>
+              <w:t xml:space="preserve">Figure 1: Results from primary pre-registered main model for standardized mean difference effects.</w:t>
             </w:r>
           </w:p>
           <w:bookmarkEnd w:id="50"/>
@@ -5053,7 +5133,7 @@
         <w:t xml:space="preserve"> </w:t>
       </w:r>
       <w:r>
-        <w:t xml:space="preserve">by firstly calculating the within arm pre- to post-intervention changes for the partial range of motion groups only (both SMD and lnRR effect sizes as detailed above) for only muscle size outcomes. We excluded any studies that were already included in the present dataset. Muscle length categorised as short or long was then recoded to be -0.5 and 0.5 respectively such that the predictor was centred; we assumed that the typical difference between short and long was ~50% as noted above in extracting slopes for reporting and so these codes corresponded to ~25% and ~75% muscle length respectively. Measurement site was also centred at 50%. We then fit a model with the same parametrisation as the present pre-registered model in</w:t>
+        <w:t xml:space="preserve">by firstly calculating the within arm pre- to post-intervention changes for the partial range of motion groups only (both SMD and lnRR effect sizes as detailed above) for only muscle size outcomes. We excluded any studies that were already included in the present dataset. Muscle length categorised as short or long was then recoded to be -0.5 and 0.5 respectively such that the predictor was centred; we assumed that the typical difference between short and long was similar to the ~21.8% as noted above in extracting slopes for reporting and so these codes corresponded to ~32.4% and ~54.2% muscle length respectively. Measurement site was also centred at 50%. We then fit a model with the same parametrization as the present pre-registered model in</w:t>
       </w:r>
       <w:r>
         <w:t xml:space="preserve"> </w:t>
@@ -5082,7 +5162,7 @@
         <w:t xml:space="preserve"> </w:t>
       </w:r>
       <w:r>
-        <w:t xml:space="preserve">data reflected the slope of the difference i.e., comparison between ~25% and ~75% muscle length. We set weakly regularising priors of</w:t>
+        <w:t xml:space="preserve">data reflected the slope of the difference i.e., comparison between ~32.4% and ~54.2% muscle length. We set weakly regularising priors of</w:t>
       </w:r>
       <w:r>
         <w:t xml:space="preserve"> </w:t>

</xml_diff>

<commit_message>
Add rerendered analysis/results sections
</commit_message>
<xml_diff>
--- a/analysis_results_brief.docx
+++ b/analysis_results_brief.docx
@@ -3928,7 +3928,7 @@
         <w:pStyle w:val="BodyText"/>
       </w:pPr>
       <w:r>
-        <w:t xml:space="preserve">For the SMD model the magnitude of muscle length slope was 0.04 [95% quantile interval: -0.07, 0.15] at the 25% measurement site with probability of a meaningful positive effect (i.e., 0.1) of 16.54% and percentage within the ROPE (i.e., -0.1,0.1) of 82.7%, 0.07 [95% quantile interval: -0.02,0.15] at the 50% measurement site with probability of a meaningful positive effect (i.e., 0.1) of 22.3% and percentage within the ROPE (i.e., -0.1,0.1) of 77.68%, and 0.09 [95% quantile interval: -0.01,0.19] at the 75% measurement site with probability of a meaningful positive effect (i.e., 0.1) of 40.96% and percentage within the ROPE (i.e., -0.1,0.1) of 59.02%. There was considerable heterogeneity of effects relative to the magnitude of the population level effects, particularly at the study level, with</w:t>
+        <w:t xml:space="preserve">For the SMD model the magnitude of muscle length slope was 0.05 [95% quantile interval: -0.07, 0.16] at the 25% measurement site with probability of a meaningful positive effect (i.e., 0.1) of 17.75% and percentage within the ROPE (i.e., -0.1,0.1) of 81.6%, 0.07 [95% quantile interval: -0.02,0.15] at the 50% measurement site with probability of a meaningful positive effect (i.e., 0.1) of 23.98% and percentage within the ROPE (i.e., -0.1,0.1) of 76%, and 0.09 [95% quantile interval: -0.01,0.19] at the 75% measurement site with probability of a meaningful positive effect (i.e., 0.1) of 42.51% and percentage within the ROPE (i.e., -0.1,0.1) of 57.47%. There was considerable heterogeneity of effects relative to the magnitude of the population level effects, particularly at the study level, with</w:t>
       </w:r>
       <w:r>
         <w:t xml:space="preserve"> </w:t>
@@ -3969,7 +3969,7 @@
         <w:t xml:space="preserve"> </w:t>
       </w:r>
       <w:r>
-        <w:t xml:space="preserve">0.04 [95% quantile interval: 0.03,0.35],</w:t>
+        <w:t xml:space="preserve">0.04 [95% quantile interval: 0.03,0.36],</w:t>
       </w:r>
       <w:r>
         <w:t xml:space="preserve"> </w:t>
@@ -4056,7 +4056,7 @@
         <w:pStyle w:val="BodyText"/>
       </w:pPr>
       <w:r>
-        <w:t xml:space="preserve">For the lnRR model the magnitude of muscle length slope was 0.48% [95% quantile interval: -1.99%, 3.13%] at the 25% measurement site with probability of a meaningful positive effect (i.e., 0.1) of 3.09% and percentage within the ROPE (i.e., -0.1,0.1) of 96.66%, 1.14% [95% quantile interval: -0.84%,3.13%] at the 50% measurement site with probability of a meaningful positive effect (i.e., 0.1) of 3.38% and percentage within the ROPE (i.e., -0.1,0.1) of 96.62%, and 1.8% [95% quantile interval: -0.52%,4.26%] at the 75% measurement site with probability of a meaningful positive effect (i.e., 0.1) of 16.55% and percentage within the ROPE (i.e., -0.1,0.1) of 83.45%. There was considerable heterogeneity of effects relative to the magnitude of the population level effects, particularly at the study level, with</w:t>
+        <w:t xml:space="preserve">For the lnRR model the magnitude of muscle length slope was 0.57% [95% quantile interval: -1.92%, 3.24%] at the 25% measurement site with probability of a meaningful positive effect (i.e., 0.1) of 3.7% and percentage within the ROPE (i.e., -0.1,0.1) of 96.08%, 1.22% [95% quantile interval: -0.77%,3.22%] at the 50% measurement site with probability of a meaningful positive effect (i.e., 0.1) of 3.99% and percentage within the ROPE (i.e., -0.1,0.1) of 96.01%, and 1.88% [95% quantile interval: -0.44%,4.34%] at the 75% measurement site with probability of a meaningful positive effect (i.e., 0.1) of 18.09% and percentage within the ROPE (i.e., -0.1,0.1) of 81.91%. There was considerable heterogeneity of effects relative to the magnitude of the population level effects, particularly at the study level, with</w:t>
       </w:r>
       <w:r>
         <w:t xml:space="preserve"> </w:t>
@@ -4097,7 +4097,7 @@
         <w:t xml:space="preserve"> </w:t>
       </w:r>
       <w:r>
-        <w:t xml:space="preserve">1.99% [95% quantile interval: 3.6%,14.63%],</w:t>
+        <w:t xml:space="preserve">2% [95% quantile interval: 3.59%,14.74%],</w:t>
       </w:r>
       <w:r>
         <w:t xml:space="preserve"> </w:t>
@@ -4132,7 +4132,7 @@
         <w:t xml:space="preserve"> </w:t>
       </w:r>
       <w:r>
-        <w:t xml:space="preserve">1.13% [95% quantile interval: 1.71%,7.96%], and</w:t>
+        <w:t xml:space="preserve">1.12% [95% quantile interval: 1.68%,7.87%], and</w:t>
       </w:r>
       <w:r>
         <w:t xml:space="preserve"> </w:t>
@@ -4176,7 +4176,7 @@
         <w:t xml:space="preserve"> </w:t>
       </w:r>
       <w:r>
-        <w:t xml:space="preserve">0.45% [95% quantile interval: 0.37%,1.67%].</w:t>
+        <w:t xml:space="preserve">0.45% [95% quantile interval: 0.37%,1.68%].</w:t>
       </w:r>
     </w:p>
     <w:p>

</xml_diff>